<commit_message>
Updated with review feedback
</commit_message>
<xml_diff>
--- a/doc/release/HPC DME Release Notes 1.20.0.docx
+++ b/doc/release/HPC DME Release Notes 1.20.0.docx
@@ -14,6 +14,8 @@
           <w:szCs w:val="32"/>
         </w:rPr>
       </w:pPr>
+      <w:bookmarkStart w:id="0" w:name="_GoBack"/>
+      <w:bookmarkEnd w:id="0"/>
       <w:r>
         <w:rPr>
           <w:b/>
@@ -1490,8 +1492,6 @@
               </w:rPr>
               <w:t xml:space="preserve"> </w:t>
             </w:r>
-            <w:bookmarkStart w:id="0" w:name="_GoBack"/>
-            <w:bookmarkEnd w:id="0"/>
             <w:r>
               <w:rPr>
                 <w:sz w:val="28"/>
@@ -1663,7 +1663,21 @@
                 <w:sz w:val="28"/>
                 <w:szCs w:val="28"/>
               </w:rPr>
-              <w:t xml:space="preserve">: Added API to retrieve users with a specific Role. This will </w:t>
+              <w:t>: Added API to retrieve users with a specific</w:t>
+            </w:r>
+            <w:r>
+              <w:rPr>
+                <w:sz w:val="28"/>
+                <w:szCs w:val="28"/>
+              </w:rPr>
+              <w:t xml:space="preserve"> role</w:t>
+            </w:r>
+            <w:r>
+              <w:rPr>
+                <w:sz w:val="28"/>
+                <w:szCs w:val="28"/>
+              </w:rPr>
+              <w:t xml:space="preserve">. This will </w:t>
             </w:r>
             <w:r>
               <w:rPr>
@@ -1719,7 +1733,14 @@
                 <w:sz w:val="28"/>
                 <w:szCs w:val="28"/>
               </w:rPr>
-              <w:t xml:space="preserve">Group Admins in a specific </w:t>
+              <w:t xml:space="preserve">group administrators </w:t>
+            </w:r>
+            <w:r>
+              <w:rPr>
+                <w:sz w:val="28"/>
+                <w:szCs w:val="28"/>
+              </w:rPr>
+              <w:t xml:space="preserve">in a specific </w:t>
             </w:r>
             <w:r>
               <w:rPr>
@@ -1747,7 +1768,21 @@
                 <w:sz w:val="28"/>
                 <w:szCs w:val="28"/>
               </w:rPr>
-              <w:t xml:space="preserve"> or those owning a specific Base Path.</w:t>
+              <w:t xml:space="preserve"> or those owning a specific</w:t>
+            </w:r>
+            <w:r>
+              <w:rPr>
+                <w:sz w:val="28"/>
+                <w:szCs w:val="28"/>
+              </w:rPr>
+              <w:t xml:space="preserve"> base path</w:t>
+            </w:r>
+            <w:r>
+              <w:rPr>
+                <w:sz w:val="28"/>
+                <w:szCs w:val="28"/>
+              </w:rPr>
+              <w:t>.</w:t>
             </w:r>
           </w:p>
           <w:p>
@@ -1808,6 +1843,13 @@
                 <w:sz w:val="28"/>
                 <w:szCs w:val="28"/>
               </w:rPr>
+              <w:t xml:space="preserve">box </w:t>
+            </w:r>
+            <w:r>
+              <w:rPr>
+                <w:sz w:val="28"/>
+                <w:szCs w:val="28"/>
+              </w:rPr>
               <w:t>to</w:t>
             </w:r>
             <w:r>
@@ -1822,8 +1864,23 @@
                 <w:sz w:val="28"/>
                 <w:szCs w:val="28"/>
               </w:rPr>
-              <w:t xml:space="preserve">  These values will no longer be required to be  input by the user.</w:t>
-            </w:r>
+              <w:t xml:space="preserve">  </w:t>
+            </w:r>
+            <w:r>
+              <w:rPr>
+                <w:sz w:val="28"/>
+                <w:szCs w:val="28"/>
+              </w:rPr>
+              <w:t xml:space="preserve"> The system no longer requires the user to input these values.</w:t>
+            </w:r>
+          </w:p>
+          <w:p>
+            <w:pPr>
+              <w:rPr>
+                <w:sz w:val="28"/>
+                <w:szCs w:val="28"/>
+              </w:rPr>
+            </w:pPr>
           </w:p>
           <w:p>
             <w:pPr>
@@ -1881,14 +1938,42 @@
                 <w:sz w:val="28"/>
                 <w:szCs w:val="28"/>
               </w:rPr>
-              <w:t>task begins and display a failure message to the user</w:t>
-            </w:r>
-            <w:r>
-              <w:rPr>
-                <w:sz w:val="28"/>
-                <w:szCs w:val="28"/>
-              </w:rPr>
-              <w:t xml:space="preserve"> early on</w:t>
+              <w:t>task begins</w:t>
+            </w:r>
+            <w:r>
+              <w:rPr>
+                <w:sz w:val="28"/>
+                <w:szCs w:val="28"/>
+              </w:rPr>
+              <w:t>. If it is empty, the system now</w:t>
+            </w:r>
+            <w:r>
+              <w:rPr>
+                <w:sz w:val="28"/>
+                <w:szCs w:val="28"/>
+              </w:rPr>
+              <w:t xml:space="preserve"> display</w:t>
+            </w:r>
+            <w:r>
+              <w:rPr>
+                <w:sz w:val="28"/>
+                <w:szCs w:val="28"/>
+              </w:rPr>
+              <w:t>s</w:t>
+            </w:r>
+            <w:r>
+              <w:rPr>
+                <w:sz w:val="28"/>
+                <w:szCs w:val="28"/>
+              </w:rPr>
+              <w:t xml:space="preserve"> a failure message to the user</w:t>
+            </w:r>
+            <w:r>
+              <w:rPr>
+                <w:sz w:val="28"/>
+                <w:szCs w:val="28"/>
+              </w:rPr>
+              <w:t xml:space="preserve"> instead of starting the download</w:t>
             </w:r>
             <w:r>
               <w:rPr>
@@ -2153,7 +2238,35 @@
                 <w:sz w:val="28"/>
                 <w:szCs w:val="28"/>
               </w:rPr>
-              <w:t xml:space="preserve">: No confirmation dialog is displayed to the user when deleting a bookmark. </w:t>
+              <w:t xml:space="preserve">: No confirmation dialog </w:t>
+            </w:r>
+            <w:r>
+              <w:rPr>
+                <w:sz w:val="28"/>
+                <w:szCs w:val="28"/>
+              </w:rPr>
+              <w:t xml:space="preserve">box appears </w:t>
+            </w:r>
+            <w:r>
+              <w:rPr>
+                <w:sz w:val="28"/>
+                <w:szCs w:val="28"/>
+              </w:rPr>
+              <w:t xml:space="preserve">when </w:t>
+            </w:r>
+            <w:r>
+              <w:rPr>
+                <w:sz w:val="28"/>
+                <w:szCs w:val="28"/>
+              </w:rPr>
+              <w:t xml:space="preserve">a user deletes </w:t>
+            </w:r>
+            <w:r>
+              <w:rPr>
+                <w:sz w:val="28"/>
+                <w:szCs w:val="28"/>
+              </w:rPr>
+              <w:t xml:space="preserve">a bookmark. </w:t>
             </w:r>
           </w:p>
           <w:p>
@@ -2184,14 +2297,49 @@
                 <w:sz w:val="28"/>
                 <w:szCs w:val="28"/>
               </w:rPr>
-              <w:t xml:space="preserve"> : Replaced variable names with user friendly labels </w:t>
-            </w:r>
-            <w:r>
-              <w:rPr>
-                <w:sz w:val="28"/>
-                <w:szCs w:val="28"/>
-              </w:rPr>
-              <w:t>on the web application’s Dashboard, Search and Profile GUIs</w:t>
+              <w:t xml:space="preserve"> : Replaced variable names with user</w:t>
+            </w:r>
+            <w:r>
+              <w:rPr>
+                <w:sz w:val="28"/>
+                <w:szCs w:val="28"/>
+              </w:rPr>
+              <w:t>-</w:t>
+            </w:r>
+            <w:r>
+              <w:rPr>
+                <w:sz w:val="28"/>
+                <w:szCs w:val="28"/>
+              </w:rPr>
+              <w:t xml:space="preserve">friendly labels </w:t>
+            </w:r>
+            <w:r>
+              <w:rPr>
+                <w:sz w:val="28"/>
+                <w:szCs w:val="28"/>
+              </w:rPr>
+              <w:t>on the web application’s Dashboard, Search</w:t>
+            </w:r>
+            <w:r>
+              <w:rPr>
+                <w:sz w:val="28"/>
+                <w:szCs w:val="28"/>
+              </w:rPr>
+              <w:t>,</w:t>
+            </w:r>
+            <w:r>
+              <w:rPr>
+                <w:sz w:val="28"/>
+                <w:szCs w:val="28"/>
+              </w:rPr>
+              <w:t xml:space="preserve"> and Profile</w:t>
+            </w:r>
+            <w:r>
+              <w:rPr>
+                <w:sz w:val="28"/>
+                <w:szCs w:val="28"/>
+              </w:rPr>
+              <w:t xml:space="preserve"> pages</w:t>
             </w:r>
             <w:r>
               <w:rPr>
@@ -2335,7 +2483,6 @@
                 <w:szCs w:val="28"/>
                 <w:u w:val="single"/>
               </w:rPr>
-              <w:lastRenderedPageBreak/>
               <w:t>HPCDATAMGM-1169</w:t>
             </w:r>
             <w:r>
@@ -2595,7 +2742,21 @@
                 <w:sz w:val="28"/>
                 <w:szCs w:val="28"/>
               </w:rPr>
-              <w:t xml:space="preserve"> Globus pools for improving performance and utilization.</w:t>
+              <w:t xml:space="preserve"> Globus pools </w:t>
+            </w:r>
+            <w:r>
+              <w:rPr>
+                <w:sz w:val="28"/>
+                <w:szCs w:val="28"/>
+              </w:rPr>
+              <w:t xml:space="preserve">to improve </w:t>
+            </w:r>
+            <w:r>
+              <w:rPr>
+                <w:sz w:val="28"/>
+                <w:szCs w:val="28"/>
+              </w:rPr>
+              <w:t>performance and utilization.</w:t>
             </w:r>
             <w:r>
               <w:rPr>
@@ -3195,7 +3356,6 @@
                 <w:sz w:val="28"/>
                 <w:szCs w:val="28"/>
               </w:rPr>
-              <w:lastRenderedPageBreak/>
               <w:t>The following URLs access web pages relevant to</w:t>
             </w:r>
             <w:r>
@@ -6568,7 +6728,6 @@
     <w:lsdException w:name="HTML Sample" w:semiHidden="1" w:unhideWhenUsed="1"/>
     <w:lsdException w:name="HTML Typewriter" w:semiHidden="1" w:unhideWhenUsed="1"/>
     <w:lsdException w:name="HTML Variable" w:semiHidden="1" w:unhideWhenUsed="1"/>
-    <w:lsdException w:name="Normal Table" w:semiHidden="1" w:unhideWhenUsed="1"/>
     <w:lsdException w:name="annotation subject" w:semiHidden="1" w:unhideWhenUsed="1"/>
     <w:lsdException w:name="No List" w:semiHidden="1" w:unhideWhenUsed="1"/>
     <w:lsdException w:name="Outline List 1" w:semiHidden="1" w:unhideWhenUsed="1"/>
@@ -6615,10 +6774,8 @@
     <w:lsdException w:name="Table Subtle 2" w:semiHidden="1" w:unhideWhenUsed="1"/>
     <w:lsdException w:name="Table Web 1" w:semiHidden="1" w:unhideWhenUsed="1"/>
     <w:lsdException w:name="Table Web 2" w:semiHidden="1" w:unhideWhenUsed="1"/>
-    <w:lsdException w:name="Table Web 3" w:semiHidden="1" w:unhideWhenUsed="1"/>
     <w:lsdException w:name="Balloon Text" w:semiHidden="1" w:unhideWhenUsed="1"/>
     <w:lsdException w:name="Table Grid" w:uiPriority="39"/>
-    <w:lsdException w:name="Table Theme" w:semiHidden="1" w:unhideWhenUsed="1"/>
     <w:lsdException w:name="Placeholder Text" w:semiHidden="1"/>
     <w:lsdException w:name="No Spacing" w:uiPriority="1" w:qFormat="1"/>
     <w:lsdException w:name="Light Shading" w:uiPriority="60"/>

</xml_diff>